<commit_message>
change checking for tautology to checking for being neitral
</commit_message>
<xml_diff>
--- a/лаба2.docx
+++ b/лаба2.docx
@@ -564,23 +564,13 @@
                 <w:lang w:val="ru-RU"/>
               </w:rPr>
             </w:pPr>
-            <w:proofErr w:type="spellStart"/>
             <w:r>
               <w:rPr>
                 <w:sz w:val="26"/>
                 <w:szCs w:val="26"/>
                 <w:lang w:val="ru-RU"/>
               </w:rPr>
-              <w:t>Сазанчук</w:t>
-            </w:r>
-            <w:proofErr w:type="spellEnd"/>
-            <w:r>
-              <w:rPr>
-                <w:sz w:val="26"/>
-                <w:szCs w:val="26"/>
-                <w:lang w:val="ru-RU"/>
-              </w:rPr>
-              <w:t xml:space="preserve"> Д. А</w:t>
+              <w:t>Сазанчук Д. А</w:t>
             </w:r>
             <w:r>
               <w:rPr>
@@ -857,7 +847,15 @@
           <w:szCs w:val="30"/>
         </w:rPr>
         <w:lastRenderedPageBreak/>
-        <w:t>Вариант 2</w:t>
+        <w:t xml:space="preserve">Вариант </w:t>
+      </w:r>
+      <w:r>
+        <w:rPr>
+          <w:b/>
+          <w:sz w:val="30"/>
+          <w:szCs w:val="30"/>
+        </w:rPr>
+        <w:t>4</w:t>
       </w:r>
     </w:p>
     <w:p>
@@ -897,7 +895,6 @@
         </w:rPr>
         <w:t xml:space="preserve"> работы</w:t>
       </w:r>
-      <w:proofErr w:type="gramStart"/>
       <w:r>
         <w:rPr>
           <w:b/>
@@ -918,15 +915,7 @@
           <w:sz w:val="26"/>
           <w:szCs w:val="26"/>
         </w:rPr>
-        <w:t>еализовать</w:t>
-      </w:r>
-      <w:proofErr w:type="gramEnd"/>
-      <w:r>
-        <w:rPr>
-          <w:sz w:val="26"/>
-          <w:szCs w:val="26"/>
-        </w:rPr>
-        <w:t xml:space="preserve"> процедурную программу, решающую задачу, связанную с интерпретацией формул языка логики высказываний.</w:t>
+        <w:t>еализовать процедурную программу, решающую задачу, связанную с интерпретацией формул языка логики высказываний.</w:t>
       </w:r>
     </w:p>
     <w:p>
@@ -952,7 +941,6 @@
         </w:rPr>
         <w:t>Задание</w:t>
       </w:r>
-      <w:proofErr w:type="gramStart"/>
       <w:r>
         <w:rPr>
           <w:b/>
@@ -966,15 +954,7 @@
           <w:sz w:val="26"/>
           <w:szCs w:val="26"/>
         </w:rPr>
-        <w:t>Проверить</w:t>
-      </w:r>
-      <w:proofErr w:type="gramEnd"/>
-      <w:r>
-        <w:rPr>
-          <w:sz w:val="26"/>
-          <w:szCs w:val="26"/>
-        </w:rPr>
-        <w:t xml:space="preserve"> явля</w:t>
+        <w:t>Проверить явля</w:t>
       </w:r>
       <w:r>
         <w:rPr>
@@ -995,7 +975,21 @@
           <w:sz w:val="26"/>
           <w:szCs w:val="26"/>
         </w:rPr>
-        <w:t>ся ли формула общезначимой (тавтологией).</w:t>
+        <w:t xml:space="preserve">ся ли формула </w:t>
+      </w:r>
+      <w:r>
+        <w:rPr>
+          <w:sz w:val="26"/>
+          <w:szCs w:val="26"/>
+        </w:rPr>
+        <w:t>нейтральной</w:t>
+      </w:r>
+      <w:r>
+        <w:rPr>
+          <w:sz w:val="26"/>
+          <w:szCs w:val="26"/>
+        </w:rPr>
+        <w:t>.</w:t>
       </w:r>
     </w:p>
     <w:p>
@@ -1041,7 +1035,6 @@
         </w:rPr>
         <w:br/>
       </w:r>
-      <w:proofErr w:type="spellStart"/>
       <w:r>
         <w:rPr>
           <w:b/>
@@ -1051,7 +1044,6 @@
         </w:rPr>
         <w:t>Подформулой</w:t>
       </w:r>
-      <w:proofErr w:type="spellEnd"/>
       <w:r>
         <w:rPr>
           <w:sz w:val="26"/>
@@ -1066,21 +1058,12 @@
         </w:rPr>
         <w:t>считается подстрокой/</w:t>
       </w:r>
-      <w:proofErr w:type="spellStart"/>
-      <w:r>
-        <w:rPr>
-          <w:sz w:val="26"/>
-          <w:szCs w:val="26"/>
-        </w:rPr>
-        <w:t>подформулой</w:t>
-      </w:r>
-      <w:proofErr w:type="spellEnd"/>
-      <w:r>
-        <w:rPr>
-          <w:sz w:val="26"/>
-          <w:szCs w:val="26"/>
-        </w:rPr>
-        <w:t xml:space="preserve"> самой себя.</w:t>
+      <w:r>
+        <w:rPr>
+          <w:sz w:val="26"/>
+          <w:szCs w:val="26"/>
+        </w:rPr>
+        <w:t>подформулой самой себя.</w:t>
       </w:r>
       <w:r>
         <w:rPr>
@@ -1124,23 +1107,7 @@
           <w:sz w:val="26"/>
           <w:szCs w:val="26"/>
         </w:rPr>
-        <w:t xml:space="preserve">не содержит </w:t>
-      </w:r>
-      <w:proofErr w:type="spellStart"/>
-      <w:r>
-        <w:rPr>
-          <w:sz w:val="26"/>
-          <w:szCs w:val="26"/>
-        </w:rPr>
-        <w:t>подформул</w:t>
-      </w:r>
-      <w:proofErr w:type="spellEnd"/>
-      <w:r>
-        <w:rPr>
-          <w:sz w:val="26"/>
-          <w:szCs w:val="26"/>
-        </w:rPr>
-        <w:t xml:space="preserve"> отличных от себя.</w:t>
+        <w:t>не содержит подформул отличных от себя.</w:t>
       </w:r>
       <w:r>
         <w:rPr>
@@ -1166,14 +1133,42 @@
           <w:sz w:val="26"/>
           <w:szCs w:val="26"/>
         </w:rPr>
-        <w:t>Общезначимой</w:t>
-      </w:r>
-      <w:r>
-        <w:rPr>
-          <w:sz w:val="26"/>
-          <w:szCs w:val="26"/>
-        </w:rPr>
-        <w:t xml:space="preserve"> называется формула, принимающая значение истины на всех своих наборах.</w:t>
+        <w:t>Нейтральной</w:t>
+      </w:r>
+      <w:r>
+        <w:rPr>
+          <w:sz w:val="26"/>
+          <w:szCs w:val="26"/>
+        </w:rPr>
+        <w:t xml:space="preserve"> называется формула, принимающая значение </w:t>
+      </w:r>
+      <w:r>
+        <w:rPr>
+          <w:sz w:val="26"/>
+          <w:szCs w:val="26"/>
+        </w:rPr>
+        <w:t>и 1, и 0</w:t>
+      </w:r>
+      <w:r>
+        <w:rPr>
+          <w:sz w:val="26"/>
+          <w:szCs w:val="26"/>
+        </w:rPr>
+        <w:t xml:space="preserve"> </w:t>
+      </w:r>
+      <w:r>
+        <w:rPr>
+          <w:sz w:val="26"/>
+          <w:szCs w:val="26"/>
+        </w:rPr>
+        <w:t>в</w:t>
+      </w:r>
+      <w:r>
+        <w:rPr>
+          <w:sz w:val="26"/>
+          <w:szCs w:val="26"/>
+        </w:rPr>
+        <w:t xml:space="preserve"> своих наборах.</w:t>
       </w:r>
     </w:p>
     <w:p>
@@ -1235,7 +1230,6 @@
         </w:rPr>
         <w:tab/>
       </w:r>
-      <w:proofErr w:type="gramStart"/>
       <w:r>
         <w:rPr>
           <w:sz w:val="26"/>
@@ -1248,15 +1242,7 @@
           <w:sz w:val="26"/>
           <w:szCs w:val="26"/>
         </w:rPr>
-        <w:t>::</w:t>
-      </w:r>
-      <w:proofErr w:type="gramEnd"/>
-      <w:r>
-        <w:rPr>
-          <w:sz w:val="26"/>
-          <w:szCs w:val="26"/>
-        </w:rPr>
-        <w:t>=1|0</w:t>
+        <w:t>::=1|0</w:t>
       </w:r>
     </w:p>
     <w:p>
@@ -1327,22 +1313,13 @@
         </w:rPr>
         <w:tab/>
       </w:r>
-      <w:proofErr w:type="gramStart"/>
       <w:r>
         <w:rPr>
           <w:sz w:val="26"/>
           <w:szCs w:val="26"/>
         </w:rPr>
         <w:tab/>
-        <w:t>::</w:t>
-      </w:r>
-      <w:proofErr w:type="gramEnd"/>
-      <w:r>
-        <w:rPr>
-          <w:sz w:val="26"/>
-          <w:szCs w:val="26"/>
-        </w:rPr>
-        <w:t>=!</w:t>
+        <w:t>::=!</w:t>
       </w:r>
     </w:p>
     <w:p>
@@ -1368,22 +1345,13 @@
         </w:rPr>
         <w:tab/>
       </w:r>
-      <w:proofErr w:type="gramStart"/>
       <w:r>
         <w:rPr>
           <w:sz w:val="26"/>
           <w:szCs w:val="26"/>
         </w:rPr>
         <w:tab/>
-        <w:t>::</w:t>
-      </w:r>
-      <w:proofErr w:type="gramEnd"/>
-      <w:r>
-        <w:rPr>
-          <w:sz w:val="26"/>
-          <w:szCs w:val="26"/>
-        </w:rPr>
-        <w:t>=&amp;</w:t>
+        <w:t>::=&amp;</w:t>
       </w:r>
     </w:p>
     <w:p>
@@ -1409,22 +1377,13 @@
         </w:rPr>
         <w:tab/>
       </w:r>
-      <w:proofErr w:type="gramStart"/>
       <w:r>
         <w:rPr>
           <w:sz w:val="26"/>
           <w:szCs w:val="26"/>
         </w:rPr>
         <w:tab/>
-        <w:t>::</w:t>
-      </w:r>
-      <w:proofErr w:type="gramEnd"/>
-      <w:r>
-        <w:rPr>
-          <w:sz w:val="26"/>
-          <w:szCs w:val="26"/>
-        </w:rPr>
-        <w:t>=|</w:t>
+        <w:t>::=|</w:t>
       </w:r>
     </w:p>
     <w:p>
@@ -1450,22 +1409,13 @@
         </w:rPr>
         <w:tab/>
       </w:r>
-      <w:proofErr w:type="gramStart"/>
       <w:r>
         <w:rPr>
           <w:sz w:val="26"/>
           <w:szCs w:val="26"/>
         </w:rPr>
         <w:tab/>
-        <w:t>::</w:t>
-      </w:r>
-      <w:proofErr w:type="gramEnd"/>
-      <w:r>
-        <w:rPr>
-          <w:sz w:val="26"/>
-          <w:szCs w:val="26"/>
-        </w:rPr>
-        <w:t>=-&gt;</w:t>
+        <w:t>::=-&gt;</w:t>
       </w:r>
     </w:p>
     <w:p>
@@ -1482,23 +1432,7 @@
           <w:sz w:val="26"/>
           <w:szCs w:val="26"/>
         </w:rPr>
-        <w:t>&lt;</w:t>
-      </w:r>
-      <w:proofErr w:type="spellStart"/>
-      <w:r>
-        <w:rPr>
-          <w:sz w:val="26"/>
-          <w:szCs w:val="26"/>
-        </w:rPr>
-        <w:t>эквиваленция</w:t>
-      </w:r>
-      <w:proofErr w:type="spellEnd"/>
-      <w:r>
-        <w:rPr>
-          <w:sz w:val="26"/>
-          <w:szCs w:val="26"/>
-        </w:rPr>
-        <w:t>&gt;</w:t>
+        <w:t>&lt;эквиваленция&gt;</w:t>
       </w:r>
       <w:r>
         <w:rPr>
@@ -1507,22 +1441,13 @@
         </w:rPr>
         <w:tab/>
       </w:r>
-      <w:proofErr w:type="gramStart"/>
       <w:r>
         <w:rPr>
           <w:sz w:val="26"/>
           <w:szCs w:val="26"/>
         </w:rPr>
         <w:tab/>
-        <w:t>::</w:t>
-      </w:r>
-      <w:proofErr w:type="gramEnd"/>
-      <w:r>
-        <w:rPr>
-          <w:sz w:val="26"/>
-          <w:szCs w:val="26"/>
-        </w:rPr>
-        <w:t>=~</w:t>
+        <w:t>::=~</w:t>
       </w:r>
     </w:p>
     <w:p>
@@ -1539,15 +1464,7 @@
           <w:sz w:val="26"/>
           <w:szCs w:val="26"/>
         </w:rPr>
-        <w:t xml:space="preserve">&lt;открывающая </w:t>
-      </w:r>
-      <w:proofErr w:type="gramStart"/>
-      <w:r>
-        <w:rPr>
-          <w:sz w:val="26"/>
-          <w:szCs w:val="26"/>
-        </w:rPr>
-        <w:t>скобка&gt;</w:t>
+        <w:t>&lt;открывающая скобка&gt;</w:t>
       </w:r>
       <w:r>
         <w:rPr>
@@ -1555,15 +1472,7 @@
           <w:szCs w:val="26"/>
         </w:rPr>
         <w:tab/>
-        <w:t>::</w:t>
-      </w:r>
-      <w:proofErr w:type="gramEnd"/>
-      <w:r>
-        <w:rPr>
-          <w:sz w:val="26"/>
-          <w:szCs w:val="26"/>
-        </w:rPr>
-        <w:t>=(</w:t>
+        <w:t>::=(</w:t>
       </w:r>
     </w:p>
     <w:p>
@@ -1580,15 +1489,7 @@
           <w:sz w:val="26"/>
           <w:szCs w:val="26"/>
         </w:rPr>
-        <w:t xml:space="preserve">&lt;закрывающая </w:t>
-      </w:r>
-      <w:proofErr w:type="gramStart"/>
-      <w:r>
-        <w:rPr>
-          <w:sz w:val="26"/>
-          <w:szCs w:val="26"/>
-        </w:rPr>
-        <w:t>скобка&gt;</w:t>
+        <w:t>&lt;закрывающая скобка&gt;</w:t>
       </w:r>
       <w:r>
         <w:rPr>
@@ -1596,15 +1497,7 @@
           <w:szCs w:val="26"/>
         </w:rPr>
         <w:tab/>
-        <w:t>::</w:t>
-      </w:r>
-      <w:proofErr w:type="gramEnd"/>
-      <w:r>
-        <w:rPr>
-          <w:sz w:val="26"/>
-          <w:szCs w:val="26"/>
-        </w:rPr>
-        <w:t>=)</w:t>
+        <w:t>::=)</w:t>
       </w:r>
     </w:p>
     <w:p>
@@ -1621,39 +1514,7 @@
           <w:sz w:val="26"/>
           <w:szCs w:val="26"/>
         </w:rPr>
-        <w:t>&lt;бинарная связка</w:t>
-      </w:r>
-      <w:proofErr w:type="gramStart"/>
-      <w:r>
-        <w:rPr>
-          <w:sz w:val="26"/>
-          <w:szCs w:val="26"/>
-        </w:rPr>
-        <w:t>&gt;::</w:t>
-      </w:r>
-      <w:proofErr w:type="gramEnd"/>
-      <w:r>
-        <w:rPr>
-          <w:sz w:val="26"/>
-          <w:szCs w:val="26"/>
-        </w:rPr>
-        <w:t>=&lt;конъюнкция&gt;|&lt;дизъюнкция&gt;|&lt;импликация&gt;|&lt;</w:t>
-      </w:r>
-      <w:proofErr w:type="spellStart"/>
-      <w:r>
-        <w:rPr>
-          <w:sz w:val="26"/>
-          <w:szCs w:val="26"/>
-        </w:rPr>
-        <w:t>эквиваленция</w:t>
-      </w:r>
-      <w:proofErr w:type="spellEnd"/>
-      <w:r>
-        <w:rPr>
-          <w:sz w:val="26"/>
-          <w:szCs w:val="26"/>
-        </w:rPr>
-        <w:t>&gt;</w:t>
+        <w:t>&lt;бинарная связка&gt;::=&lt;конъюнкция&gt;|&lt;дизъюнкция&gt;|&lt;импликация&gt;|&lt;эквиваленция&gt;</w:t>
       </w:r>
     </w:p>
     <w:p>
@@ -1686,22 +1547,13 @@
         </w:rPr>
         <w:tab/>
       </w:r>
-      <w:proofErr w:type="gramStart"/>
       <w:r>
         <w:rPr>
           <w:sz w:val="26"/>
           <w:szCs w:val="26"/>
         </w:rPr>
         <w:tab/>
-        <w:t>::</w:t>
-      </w:r>
-      <w:proofErr w:type="gramEnd"/>
-      <w:r>
-        <w:rPr>
-          <w:sz w:val="26"/>
-          <w:szCs w:val="26"/>
-        </w:rPr>
-        <w:t>=&lt;символ&gt;</w:t>
+        <w:t>::=&lt;символ&gt;</w:t>
       </w:r>
     </w:p>
     <w:p>
@@ -1730,21 +1582,12 @@
           <w:szCs w:val="26"/>
         </w:rPr>
       </w:pPr>
-      <w:proofErr w:type="gramStart"/>
-      <w:r>
-        <w:rPr>
-          <w:sz w:val="26"/>
-          <w:szCs w:val="26"/>
-        </w:rPr>
-        <w:t>::</w:t>
-      </w:r>
-      <w:proofErr w:type="gramEnd"/>
-      <w:r>
-        <w:rPr>
-          <w:sz w:val="26"/>
-          <w:szCs w:val="26"/>
-        </w:rPr>
-        <w:t>=&lt;открывающая скобка&gt;&lt;отрицание&gt;&lt;формула&gt;&lt;закрывающая скобка&gt;</w:t>
+      <w:r>
+        <w:rPr>
+          <w:sz w:val="26"/>
+          <w:szCs w:val="26"/>
+        </w:rPr>
+        <w:t>::=&lt;открывающая скобка&gt;&lt;отрицание&gt;&lt;формула&gt;&lt;закрывающая скобка&gt;</w:t>
       </w:r>
     </w:p>
     <w:p>
@@ -1773,21 +1616,12 @@
           <w:szCs w:val="26"/>
         </w:rPr>
       </w:pPr>
-      <w:proofErr w:type="gramStart"/>
-      <w:r>
-        <w:rPr>
-          <w:sz w:val="26"/>
-          <w:szCs w:val="26"/>
-        </w:rPr>
-        <w:t>::</w:t>
-      </w:r>
-      <w:proofErr w:type="gramEnd"/>
-      <w:r>
-        <w:rPr>
-          <w:sz w:val="26"/>
-          <w:szCs w:val="26"/>
-        </w:rPr>
-        <w:t>=&lt;открывающая скобка&gt;&lt;формула&gt;&lt;бинарная связка&gt;&lt;формула&gt;&lt;закрывающая скобка&gt;</w:t>
+      <w:r>
+        <w:rPr>
+          <w:sz w:val="26"/>
+          <w:szCs w:val="26"/>
+        </w:rPr>
+        <w:t>::=&lt;открывающая скобка&gt;&lt;формула&gt;&lt;бинарная связка&gt;&lt;формула&gt;&lt;закрывающая скобка&gt;</w:t>
       </w:r>
     </w:p>
     <w:p>
@@ -1813,22 +1647,13 @@
         </w:rPr>
         <w:tab/>
       </w:r>
-      <w:proofErr w:type="gramStart"/>
       <w:r>
         <w:rPr>
           <w:sz w:val="26"/>
           <w:szCs w:val="26"/>
         </w:rPr>
         <w:tab/>
-        <w:t>::</w:t>
-      </w:r>
-      <w:proofErr w:type="gramEnd"/>
-      <w:r>
-        <w:rPr>
-          <w:sz w:val="26"/>
-          <w:szCs w:val="26"/>
-        </w:rPr>
-        <w:t>=&lt;константа&gt;|&lt;атом&gt;|&lt;унарная сложная формула&gt;|&lt;бинарная сложная формула&gt;</w:t>
+        <w:t>::=&lt;константа&gt;|&lt;атом&gt;|&lt;унарная сложная формула&gt;|&lt;бинарная сложная формула&gt;</w:t>
       </w:r>
     </w:p>
     <w:p>
@@ -2007,21 +1832,42 @@
           <w:sz w:val="26"/>
           <w:szCs w:val="26"/>
         </w:rPr>
-        <w:t xml:space="preserve">Данная формула </w:t>
-      </w:r>
-      <w:r>
-        <w:rPr>
-          <w:sz w:val="26"/>
-          <w:szCs w:val="26"/>
-        </w:rPr>
-        <w:t>является общезначимой(тавтологией)</w:t>
-      </w:r>
-      <w:r>
-        <w:rPr>
-          <w:sz w:val="26"/>
-          <w:szCs w:val="26"/>
-        </w:rPr>
-        <w:t xml:space="preserve">. </w:t>
+        <w:t>Данная формула</w:t>
+      </w:r>
+      <w:r>
+        <w:rPr>
+          <w:sz w:val="26"/>
+          <w:szCs w:val="26"/>
+        </w:rPr>
+        <w:t xml:space="preserve"> не</w:t>
+      </w:r>
+      <w:r>
+        <w:rPr>
+          <w:sz w:val="26"/>
+          <w:szCs w:val="26"/>
+        </w:rPr>
+        <w:t xml:space="preserve"> </w:t>
+      </w:r>
+      <w:r>
+        <w:rPr>
+          <w:sz w:val="26"/>
+          <w:szCs w:val="26"/>
+        </w:rPr>
+        <w:t xml:space="preserve">является </w:t>
+      </w:r>
+      <w:r>
+        <w:rPr>
+          <w:sz w:val="26"/>
+          <w:szCs w:val="26"/>
+        </w:rPr>
+        <w:t>нейтральной.</w:t>
+      </w:r>
+      <w:r>
+        <w:rPr>
+          <w:sz w:val="26"/>
+          <w:szCs w:val="26"/>
+        </w:rPr>
+        <w:t xml:space="preserve"> </w:t>
       </w:r>
       <w:r>
         <w:rPr>
@@ -2061,9 +1907,9 @@
           <w:szCs w:val="26"/>
         </w:rPr>
         <w:drawing>
-          <wp:inline distT="0" distB="0" distL="0" distR="0" wp14:anchorId="515E52E0" wp14:editId="14D1538F">
-            <wp:extent cx="5940425" cy="3077210"/>
-            <wp:effectExtent l="0" t="0" r="3175" b="8890"/>
+          <wp:inline distT="0" distB="0" distL="0" distR="0" wp14:anchorId="31093694" wp14:editId="037A0D1B">
+            <wp:extent cx="5940425" cy="3041650"/>
+            <wp:effectExtent l="0" t="0" r="3175" b="6350"/>
             <wp:docPr id="1" name="Рисунок 1"/>
             <wp:cNvGraphicFramePr>
               <a:graphicFrameLocks xmlns:a="http://schemas.openxmlformats.org/drawingml/2006/main" noChangeAspect="1"/>
@@ -2084,7 +1930,7 @@
                   <pic:spPr>
                     <a:xfrm>
                       <a:off x="0" y="0"/>
-                      <a:ext cx="5940425" cy="3077210"/>
+                      <a:ext cx="5940425" cy="3041650"/>
                     </a:xfrm>
                     <a:prstGeom prst="rect">
                       <a:avLst/>
@@ -2179,7 +2025,14 @@
           <w:sz w:val="26"/>
           <w:szCs w:val="26"/>
         </w:rPr>
-        <w:t>не является общезначимой</w:t>
+        <w:t xml:space="preserve">не является </w:t>
+      </w:r>
+      <w:r>
+        <w:rPr>
+          <w:sz w:val="26"/>
+          <w:szCs w:val="26"/>
+        </w:rPr>
+        <w:t>нейтральной</w:t>
       </w:r>
       <w:r>
         <w:rPr>
@@ -2212,10 +2065,10 @@
           <w:szCs w:val="26"/>
         </w:rPr>
         <w:drawing>
-          <wp:inline distT="0" distB="0" distL="0" distR="0" wp14:anchorId="3946C1AD" wp14:editId="70F8A53F">
-            <wp:extent cx="5940425" cy="3724910"/>
-            <wp:effectExtent l="0" t="0" r="3175" b="8890"/>
-            <wp:docPr id="2" name="Рисунок 2"/>
+          <wp:inline distT="0" distB="0" distL="0" distR="0" wp14:anchorId="7CAECD19" wp14:editId="0F40744D">
+            <wp:extent cx="5940425" cy="3636010"/>
+            <wp:effectExtent l="0" t="0" r="3175" b="2540"/>
+            <wp:docPr id="8" name="Рисунок 8"/>
             <wp:cNvGraphicFramePr>
               <a:graphicFrameLocks xmlns:a="http://schemas.openxmlformats.org/drawingml/2006/main" noChangeAspect="1"/>
             </wp:cNvGraphicFramePr>
@@ -2235,7 +2088,7 @@
                   <pic:spPr>
                     <a:xfrm>
                       <a:off x="0" y="0"/>
-                      <a:ext cx="5940425" cy="3724910"/>
+                      <a:ext cx="5940425" cy="3636010"/>
                     </a:xfrm>
                     <a:prstGeom prst="rect">
                       <a:avLst/>
@@ -2300,25 +2153,7 @@
           <w:sz w:val="26"/>
           <w:szCs w:val="26"/>
         </w:rPr>
-        <w:t>(((A|</w:t>
-      </w:r>
-      <w:proofErr w:type="gramStart"/>
-      <w:r>
-        <w:rPr>
-          <w:i/>
-          <w:sz w:val="26"/>
-          <w:szCs w:val="26"/>
-        </w:rPr>
-        <w:t>B)|</w:t>
-      </w:r>
-      <w:proofErr w:type="gramEnd"/>
-      <w:r>
-        <w:rPr>
-          <w:i/>
-          <w:sz w:val="26"/>
-          <w:szCs w:val="26"/>
-        </w:rPr>
-        <w:t xml:space="preserve">C)~(A|(B|C))). </w:t>
+        <w:t xml:space="preserve">(((A|B)|C)~(A|(B|C))). </w:t>
       </w:r>
       <w:r>
         <w:rPr>
@@ -2380,10 +2215,10 @@
         </w:rPr>
         <w:lastRenderedPageBreak/>
         <w:drawing>
-          <wp:inline distT="0" distB="0" distL="0" distR="0" wp14:anchorId="02E08132" wp14:editId="3A7A438A">
-            <wp:extent cx="5918200" cy="5003800"/>
-            <wp:effectExtent l="0" t="0" r="6350" b="6350"/>
-            <wp:docPr id="4" name="Рисунок 4"/>
+          <wp:inline distT="0" distB="0" distL="0" distR="0" wp14:anchorId="63AD8478" wp14:editId="5F3F9B8B">
+            <wp:extent cx="5940425" cy="4789170"/>
+            <wp:effectExtent l="0" t="0" r="3175" b="0"/>
+            <wp:docPr id="9" name="Рисунок 9"/>
             <wp:cNvGraphicFramePr>
               <a:graphicFrameLocks xmlns:a="http://schemas.openxmlformats.org/drawingml/2006/main" noChangeAspect="1"/>
             </wp:cNvGraphicFramePr>
@@ -2394,27 +2229,20 @@
                     <pic:cNvPr id="1" name=""/>
                     <pic:cNvPicPr/>
                   </pic:nvPicPr>
-                  <pic:blipFill rotWithShape="1">
+                  <pic:blipFill>
                     <a:blip r:embed="rId8"/>
-                    <a:srcRect r="375" b="5719"/>
-                    <a:stretch/>
+                    <a:stretch>
+                      <a:fillRect/>
+                    </a:stretch>
                   </pic:blipFill>
-                  <pic:spPr bwMode="auto">
+                  <pic:spPr>
                     <a:xfrm>
                       <a:off x="0" y="0"/>
-                      <a:ext cx="5918200" cy="5003800"/>
+                      <a:ext cx="5940425" cy="4789170"/>
                     </a:xfrm>
                     <a:prstGeom prst="rect">
                       <a:avLst/>
                     </a:prstGeom>
-                    <a:ln>
-                      <a:noFill/>
-                    </a:ln>
-                    <a:extLst>
-                      <a:ext uri="{53640926-AAD7-44D8-BBD7-CCE9431645EC}">
-                        <a14:shadowObscured xmlns:a14="http://schemas.microsoft.com/office/drawing/2010/main"/>
-                      </a:ext>
-                    </a:extLst>
                   </pic:spPr>
                 </pic:pic>
               </a:graphicData>
@@ -2441,10 +2269,10 @@
           <w:szCs w:val="26"/>
         </w:rPr>
         <w:drawing>
-          <wp:inline distT="0" distB="0" distL="0" distR="0" wp14:anchorId="617AA113" wp14:editId="131EE4EF">
-            <wp:extent cx="5940425" cy="937260"/>
-            <wp:effectExtent l="0" t="0" r="3175" b="0"/>
-            <wp:docPr id="5" name="Рисунок 5"/>
+          <wp:inline distT="0" distB="0" distL="0" distR="0" wp14:anchorId="38C950E4" wp14:editId="585CDC1A">
+            <wp:extent cx="5940425" cy="909955"/>
+            <wp:effectExtent l="0" t="0" r="3175" b="4445"/>
+            <wp:docPr id="10" name="Рисунок 10"/>
             <wp:cNvGraphicFramePr>
               <a:graphicFrameLocks xmlns:a="http://schemas.openxmlformats.org/drawingml/2006/main" noChangeAspect="1"/>
             </wp:cNvGraphicFramePr>
@@ -2464,7 +2292,7 @@
                   <pic:spPr>
                     <a:xfrm>
                       <a:off x="0" y="0"/>
-                      <a:ext cx="5940425" cy="937260"/>
+                      <a:ext cx="5940425" cy="909955"/>
                     </a:xfrm>
                     <a:prstGeom prst="rect">
                       <a:avLst/>
@@ -2545,25 +2373,7 @@
           <w:sz w:val="26"/>
           <w:szCs w:val="26"/>
         </w:rPr>
-        <w:t>((A&amp;</w:t>
-      </w:r>
-      <w:proofErr w:type="gramStart"/>
-      <w:r>
-        <w:rPr>
-          <w:i/>
-          <w:sz w:val="26"/>
-          <w:szCs w:val="26"/>
-        </w:rPr>
-        <w:t>B)&amp;</w:t>
-      </w:r>
-      <w:proofErr w:type="gramEnd"/>
-      <w:r>
-        <w:rPr>
-          <w:i/>
-          <w:sz w:val="26"/>
-          <w:szCs w:val="26"/>
-        </w:rPr>
-        <w:t>C)</w:t>
+        <w:t>((A&amp;B)&amp;C)</w:t>
       </w:r>
       <w:r>
         <w:rPr>
@@ -2615,10 +2425,10 @@
         </w:rPr>
         <w:lastRenderedPageBreak/>
         <w:drawing>
-          <wp:inline distT="0" distB="0" distL="0" distR="0" wp14:anchorId="3B16F964" wp14:editId="412ADBA0">
-            <wp:extent cx="5940425" cy="4598035"/>
+          <wp:inline distT="0" distB="0" distL="0" distR="0" wp14:anchorId="3D99FF8C" wp14:editId="388A7CA9">
+            <wp:extent cx="5940425" cy="4556760"/>
             <wp:effectExtent l="0" t="0" r="3175" b="0"/>
-            <wp:docPr id="6" name="Рисунок 6"/>
+            <wp:docPr id="11" name="Рисунок 11"/>
             <wp:cNvGraphicFramePr>
               <a:graphicFrameLocks xmlns:a="http://schemas.openxmlformats.org/drawingml/2006/main" noChangeAspect="1"/>
             </wp:cNvGraphicFramePr>
@@ -2638,7 +2448,7 @@
                   <pic:spPr>
                     <a:xfrm>
                       <a:off x="0" y="0"/>
-                      <a:ext cx="5940425" cy="4598035"/>
+                      <a:ext cx="5940425" cy="4556760"/>
                     </a:xfrm>
                     <a:prstGeom prst="rect">
                       <a:avLst/>
@@ -2940,21 +2750,12 @@
         </w:rPr>
         <w:br/>
       </w:r>
-      <w:proofErr w:type="spellStart"/>
-      <w:r>
-        <w:rPr>
-          <w:sz w:val="26"/>
-          <w:szCs w:val="26"/>
-        </w:rPr>
-        <w:t>Блок-схема</w:t>
-      </w:r>
-      <w:proofErr w:type="spellEnd"/>
-      <w:r>
-        <w:rPr>
-          <w:sz w:val="26"/>
-          <w:szCs w:val="26"/>
-        </w:rPr>
-        <w:t xml:space="preserve"> а</w:t>
+      <w:r>
+        <w:rPr>
+          <w:sz w:val="26"/>
+          <w:szCs w:val="26"/>
+        </w:rPr>
+        <w:t>Блок-схема а</w:t>
       </w:r>
       <w:r>
         <w:rPr>
@@ -3020,10 +2821,10 @@
         </w:rPr>
         <w:lastRenderedPageBreak/>
         <w:drawing>
-          <wp:inline distT="0" distB="0" distL="0" distR="0" wp14:anchorId="334621CA" wp14:editId="772B1AEE">
-            <wp:extent cx="3555563" cy="9029700"/>
-            <wp:effectExtent l="0" t="0" r="6985" b="0"/>
-            <wp:docPr id="7" name="Рисунок 7"/>
+          <wp:inline distT="0" distB="0" distL="0" distR="0" wp14:anchorId="1A32A130" wp14:editId="406A21E9">
+            <wp:extent cx="4530090" cy="9611360"/>
+            <wp:effectExtent l="0" t="0" r="3810" b="8890"/>
+            <wp:docPr id="3" name="Рисунок 3"/>
             <wp:cNvGraphicFramePr>
               <a:graphicFrameLocks xmlns:a="http://schemas.openxmlformats.org/drawingml/2006/main" noChangeAspect="1"/>
             </wp:cNvGraphicFramePr>
@@ -3031,7 +2832,7 @@
               <a:graphicData uri="http://schemas.openxmlformats.org/drawingml/2006/picture">
                 <pic:pic xmlns:pic="http://schemas.openxmlformats.org/drawingml/2006/picture">
                   <pic:nvPicPr>
-                    <pic:cNvPr id="7" name="My First Document (4).png"/>
+                    <pic:cNvPr id="3" name="My First Document (5).png"/>
                     <pic:cNvPicPr/>
                   </pic:nvPicPr>
                   <pic:blipFill>
@@ -3049,7 +2850,7 @@
                   <pic:spPr>
                     <a:xfrm>
                       <a:off x="0" y="0"/>
-                      <a:ext cx="3555563" cy="9029700"/>
+                      <a:ext cx="4530090" cy="9611360"/>
                     </a:xfrm>
                     <a:prstGeom prst="rect">
                       <a:avLst/>
@@ -3079,6 +2880,7 @@
           <w:sz w:val="26"/>
           <w:szCs w:val="26"/>
         </w:rPr>
+        <w:lastRenderedPageBreak/>
         <w:t xml:space="preserve">Рисунок </w:t>
       </w:r>
       <w:r>
@@ -3132,38 +2934,28 @@
           <w:sz w:val="26"/>
           <w:szCs w:val="26"/>
         </w:rPr>
-        <w:t>Вывод</w:t>
-      </w:r>
-      <w:proofErr w:type="gramStart"/>
-      <w:r>
-        <w:rPr>
-          <w:b/>
-          <w:sz w:val="26"/>
-          <w:szCs w:val="26"/>
-        </w:rPr>
-        <w:t>:</w:t>
-      </w:r>
-      <w:r>
-        <w:rPr>
-          <w:sz w:val="26"/>
-          <w:szCs w:val="26"/>
-        </w:rPr>
-        <w:t xml:space="preserve"> В рамках</w:t>
-      </w:r>
-      <w:proofErr w:type="gramEnd"/>
-      <w:r>
-        <w:rPr>
-          <w:sz w:val="26"/>
-          <w:szCs w:val="26"/>
-        </w:rPr>
-        <w:t xml:space="preserve"> лабораторной работы была реализована программа </w:t>
-      </w:r>
-      <w:r>
-        <w:rPr>
-          <w:sz w:val="26"/>
-          <w:szCs w:val="26"/>
-        </w:rPr>
-        <w:t>определения, является ли логическая формула общезначимой(тавтологией)</w:t>
+        <w:t>Вывод:</w:t>
+      </w:r>
+      <w:r>
+        <w:rPr>
+          <w:sz w:val="26"/>
+          <w:szCs w:val="26"/>
+        </w:rPr>
+        <w:t xml:space="preserve"> В рамках лабораторной работы была реализована программа </w:t>
+      </w:r>
+      <w:r>
+        <w:rPr>
+          <w:sz w:val="26"/>
+          <w:szCs w:val="26"/>
+        </w:rPr>
+        <w:t xml:space="preserve">определения, является ли логическая формула </w:t>
+      </w:r>
+      <w:r>
+        <w:rPr>
+          <w:sz w:val="26"/>
+          <w:szCs w:val="26"/>
+        </w:rPr>
+        <w:t>нейтральной</w:t>
       </w:r>
       <w:r>
         <w:rPr>
@@ -6953,6 +6745,7 @@
     <w:lsdException w:name="HTML Sample" w:semiHidden="1" w:unhideWhenUsed="1"/>
     <w:lsdException w:name="HTML Typewriter" w:semiHidden="1" w:unhideWhenUsed="1"/>
     <w:lsdException w:name="HTML Variable" w:semiHidden="1" w:unhideWhenUsed="1"/>
+    <w:lsdException w:name="Normal Table" w:semiHidden="1" w:unhideWhenUsed="1"/>
     <w:lsdException w:name="annotation subject" w:semiHidden="1" w:unhideWhenUsed="1"/>
     <w:lsdException w:name="No List" w:semiHidden="1" w:unhideWhenUsed="1"/>
     <w:lsdException w:name="Outline List 1" w:semiHidden="1" w:unhideWhenUsed="1"/>
@@ -6995,8 +6788,11 @@
     <w:lsdException w:name="Table Contemporary" w:semiHidden="1" w:unhideWhenUsed="1"/>
     <w:lsdException w:name="Table Elegant" w:semiHidden="1" w:unhideWhenUsed="1"/>
     <w:lsdException w:name="Table Professional" w:semiHidden="1" w:unhideWhenUsed="1"/>
+    <w:lsdException w:name="Table Subtle 1" w:semiHidden="1" w:unhideWhenUsed="1"/>
     <w:lsdException w:name="Table Subtle 2" w:semiHidden="1" w:unhideWhenUsed="1"/>
     <w:lsdException w:name="Table Web 1" w:semiHidden="1" w:unhideWhenUsed="1"/>
+    <w:lsdException w:name="Table Web 2" w:semiHidden="1" w:unhideWhenUsed="1"/>
+    <w:lsdException w:name="Table Web 3" w:semiHidden="1" w:unhideWhenUsed="1"/>
     <w:lsdException w:name="Balloon Text" w:semiHidden="1" w:unhideWhenUsed="1"/>
     <w:lsdException w:name="Table Grid" w:uiPriority="59"/>
     <w:lsdException w:name="Table Theme" w:semiHidden="1" w:unhideWhenUsed="1"/>
@@ -7894,7 +7690,7 @@
 </file>
 
 <file path=customXml/itemProps1.xml><?xml version="1.0" encoding="utf-8"?>
-<ds:datastoreItem xmlns:ds="http://schemas.openxmlformats.org/officeDocument/2006/customXml" ds:itemID="{443933E9-C115-4F0A-B84F-5D0283C10FC0}">
+<ds:datastoreItem xmlns:ds="http://schemas.openxmlformats.org/officeDocument/2006/customXml" ds:itemID="{CC6754D9-FE09-4B99-A3FB-3780D0A36BE6}">
   <ds:schemaRefs>
     <ds:schemaRef ds:uri="http://schemas.openxmlformats.org/officeDocument/2006/bibliography"/>
   </ds:schemaRefs>

</xml_diff>